<commit_message>
2nd day before interview
</commit_message>
<xml_diff>
--- a/Interview Task - BA900 Banking Analysis - Graduate Edition (5).docx
+++ b/Interview Task - BA900 Banking Analysis - Graduate Edition (5).docx
@@ -84,7 +84,6 @@
           <w:dataBinding w:prefixMappings="xmlns:ns0='http://purl.org/dc/elements/1.1/' xmlns:ns1='http://schemas.openxmlformats.org/package/2006/metadata/core-properties' " w:xpath="/ns1:coreProperties[1]/ns0:title[1]" w:storeItemID="{6C3C8BC8-F283-45AE-878A-BAB7291924A1}"/>
           <w:text/>
         </w:sdtPr>
-        <w:sdtEndPr/>
         <w:sdtContent>
           <w:r>
             <w:t>Interview Task</w:t>
@@ -152,7 +151,6 @@
             <w:calendar w:val="gregorian"/>
           </w:date>
         </w:sdtPr>
-        <w:sdtEndPr/>
         <w:sdtContent>
           <w:r>
             <w:rPr>
@@ -184,8 +182,8 @@
         <w:br w:type="page"/>
       </w:r>
     </w:p>
-    <w:bookmarkStart w:id="0" w:name="_Toc256494918" w:displacedByCustomXml="next"/>
-    <w:bookmarkStart w:id="1" w:name="_Toc256494628" w:displacedByCustomXml="next"/>
+    <w:bookmarkStart w:id="0" w:name="_Toc256494628" w:displacedByCustomXml="next"/>
+    <w:bookmarkStart w:id="1" w:name="_Toc256494918" w:displacedByCustomXml="next"/>
     <w:sdt>
       <w:sdtPr>
         <w:rPr>
@@ -2243,7 +2241,6 @@
         <w:dataBinding w:prefixMappings="xmlns:ns0='http://purl.org/dc/elements/1.1/' xmlns:ns1='http://schemas.openxmlformats.org/package/2006/metadata/core-properties' " w:xpath="/ns1:coreProperties[1]/ns0:subject[1]" w:storeItemID="{6C3C8BC8-F283-45AE-878A-BAB7291924A1}"/>
         <w:text/>
       </w:sdtPr>
-      <w:sdtEndPr/>
       <w:sdtContent>
         <w:r>
           <w:rPr>
@@ -2292,7 +2289,6 @@
           <w:calendar w:val="gregorian"/>
         </w:date>
       </w:sdtPr>
-      <w:sdtEndPr/>
       <w:sdtContent>
         <w:r>
           <w:rPr>
@@ -5363,7 +5359,6 @@
   </w:font>
   <w:font w:name="Open Sans">
     <w:altName w:val="Open Sans"/>
-    <w:panose1 w:val="020B0606030504020204"/>
     <w:charset w:val="00"/>
     <w:family w:val="swiss"/>
     <w:pitch w:val="variable"/>
@@ -5457,6 +5452,7 @@
     <w:rsid w:val="00145BBC"/>
     <w:rsid w:val="0015497A"/>
     <w:rsid w:val="00544689"/>
+    <w:rsid w:val="007721F3"/>
     <w:rsid w:val="00A13738"/>
     <w:rsid w:val="00A1559F"/>
     <w:rsid w:val="00A609CB"/>
@@ -5481,7 +5477,7 @@
   </m:mathPr>
   <w:themeFontLang w:val="en-GB" w:eastAsia="ja-JP" w:bidi="ar-SA"/>
   <w:clrSchemeMapping w:bg1="light1" w:t1="dark1" w:bg2="light2" w:t2="dark2" w:accent1="accent1" w:accent2="accent2" w:accent3="accent3" w:accent4="accent4" w:accent5="accent5" w:accent6="accent6" w:hyperlink="hyperlink" w:followedHyperlink="followedHyperlink"/>
-  <w:decimalSymbol w:val=","/>
+  <w:decimalSymbol w:val="."/>
   <w:listSeparator w:val=","/>
   <w15:chartTrackingRefBased/>
 </w:settings>
@@ -6157,6 +6153,25 @@
 </file>
 
 <file path=customXml/item2.xml><?xml version="1.0" encoding="utf-8"?>
+<?mso-contentType ?>
+<FormTemplates xmlns="http://schemas.microsoft.com/sharepoint/v3/contenttype/forms">
+  <Display>DocumentLibraryForm</Display>
+  <Edit>DocumentLibraryForm</Edit>
+  <New>DocumentLibraryForm</New>
+</FormTemplates>
+</file>
+
+<file path=customXml/item3.xml><?xml version="1.0" encoding="utf-8"?>
+<b:Sources xmlns:b="http://schemas.openxmlformats.org/officeDocument/2006/bibliography" xmlns="http://schemas.openxmlformats.org/officeDocument/2006/bibliography" SelectedStyle="\APA.XSL" StyleName="APA"/>
+</file>
+
+<file path=customXml/item4.xml><?xml version="1.0" encoding="utf-8"?>
+<p:properties xmlns:p="http://schemas.microsoft.com/office/2006/metadata/properties" xmlns:xsi="http://www.w3.org/2001/XMLSchema-instance" xmlns:pc="http://schemas.microsoft.com/office/infopath/2007/PartnerControls">
+  <documentManagement/>
+</p:properties>
+</file>
+
+<file path=customXml/item5.xml><?xml version="1.0" encoding="utf-8"?>
 <ct:contentTypeSchema xmlns:ct="http://schemas.microsoft.com/office/2006/metadata/contentType" xmlns:ma="http://schemas.microsoft.com/office/2006/metadata/properties/metaAttributes" ct:_="" ma:_="" ma:contentTypeName="Document" ma:contentTypeID="0x01010016E1592CF62AD14C9B97EF5FEC07782A" ma:contentTypeVersion="10" ma:contentTypeDescription="Create a new document." ma:contentTypeScope="" ma:versionID="5df110046b53cff5c4756c877b27b34a">
   <xsd:schema xmlns:xsd="http://www.w3.org/2001/XMLSchema" xmlns:xs="http://www.w3.org/2001/XMLSchema" xmlns:p="http://schemas.microsoft.com/office/2006/metadata/properties" xmlns:ns2="0b68316a-df35-4e04-9713-5444a46666bf" xmlns:ns3="d244cb31-9881-469f-8b5a-538dbc6e33c0" targetNamespace="http://schemas.microsoft.com/office/2006/metadata/properties" ma:root="true" ma:fieldsID="f41d88ecbc0ea2f942fc8df86a40dd58" ns2:_="" ns3:_="">
     <xsd:import namespace="0b68316a-df35-4e04-9713-5444a46666bf"/>
@@ -6361,25 +6376,6 @@
 </ct:contentTypeSchema>
 </file>
 
-<file path=customXml/item3.xml><?xml version="1.0" encoding="utf-8"?>
-<p:properties xmlns:p="http://schemas.microsoft.com/office/2006/metadata/properties" xmlns:xsi="http://www.w3.org/2001/XMLSchema-instance" xmlns:pc="http://schemas.microsoft.com/office/infopath/2007/PartnerControls">
-  <documentManagement/>
-</p:properties>
-</file>
-
-<file path=customXml/item4.xml><?xml version="1.0" encoding="utf-8"?>
-<b:Sources xmlns:b="http://schemas.openxmlformats.org/officeDocument/2006/bibliography" xmlns="http://schemas.openxmlformats.org/officeDocument/2006/bibliography" SelectedStyle="\APA.XSL" StyleName="APA"/>
-</file>
-
-<file path=customXml/item5.xml><?xml version="1.0" encoding="utf-8"?>
-<?mso-contentType ?>
-<FormTemplates xmlns="http://schemas.microsoft.com/sharepoint/v3/contenttype/forms">
-  <Display>DocumentLibraryForm</Display>
-  <Edit>DocumentLibraryForm</Edit>
-  <New>DocumentLibraryForm</New>
-</FormTemplates>
-</file>
-
 <file path=customXml/itemProps1.xml><?xml version="1.0" encoding="utf-8"?>
 <ds:datastoreItem xmlns:ds="http://schemas.openxmlformats.org/officeDocument/2006/customXml" ds:itemID="{55AF091B-3C7A-41E3-B477-F2FDAA23CFDA}">
   <ds:schemaRefs>
@@ -6389,6 +6385,31 @@
 </file>
 
 <file path=customXml/itemProps2.xml><?xml version="1.0" encoding="utf-8"?>
+<ds:datastoreItem xmlns:ds="http://schemas.openxmlformats.org/officeDocument/2006/customXml" ds:itemID="{DE486071-E276-442D-A1D6-E0BE04E759C4}">
+  <ds:schemaRefs>
+    <ds:schemaRef ds:uri="http://schemas.microsoft.com/sharepoint/v3/contenttype/forms"/>
+  </ds:schemaRefs>
+</ds:datastoreItem>
+</file>
+
+<file path=customXml/itemProps3.xml><?xml version="1.0" encoding="utf-8"?>
+<ds:datastoreItem xmlns:ds="http://schemas.openxmlformats.org/officeDocument/2006/customXml" ds:itemID="{5664E055-A264-40E9-A461-832FB5A1D848}">
+  <ds:schemaRefs>
+    <ds:schemaRef ds:uri="http://schemas.openxmlformats.org/officeDocument/2006/bibliography"/>
+  </ds:schemaRefs>
+</ds:datastoreItem>
+</file>
+
+<file path=customXml/itemProps4.xml><?xml version="1.0" encoding="utf-8"?>
+<ds:datastoreItem xmlns:ds="http://schemas.openxmlformats.org/officeDocument/2006/customXml" ds:itemID="{A651AE92-8840-4E20-9147-DA7FFC682722}">
+  <ds:schemaRefs>
+    <ds:schemaRef ds:uri="http://schemas.microsoft.com/office/2006/metadata/properties"/>
+    <ds:schemaRef ds:uri="http://schemas.microsoft.com/office/infopath/2007/PartnerControls"/>
+  </ds:schemaRefs>
+</ds:datastoreItem>
+</file>
+
+<file path=customXml/itemProps5.xml><?xml version="1.0" encoding="utf-8"?>
 <ds:datastoreItem xmlns:ds="http://schemas.openxmlformats.org/officeDocument/2006/customXml" ds:itemID="{DF84CBAF-2F2F-4589-8788-1BD337A314F5}">
   <ds:schemaRefs>
     <ds:schemaRef ds:uri="http://schemas.microsoft.com/office/2006/metadata/contentType"/>
@@ -6405,37 +6426,4 @@
     <ds:schemaRef ds:uri="http://schemas.microsoft.com/internal/obd"/>
   </ds:schemaRefs>
 </ds:datastoreItem>
-</file>
-
-<file path=customXml/itemProps3.xml><?xml version="1.0" encoding="utf-8"?>
-<ds:datastoreItem xmlns:ds="http://schemas.openxmlformats.org/officeDocument/2006/customXml" ds:itemID="{A651AE92-8840-4E20-9147-DA7FFC682722}">
-  <ds:schemaRefs>
-    <ds:schemaRef ds:uri="d244cb31-9881-469f-8b5a-538dbc6e33c0"/>
-    <ds:schemaRef ds:uri="http://www.w3.org/XML/1998/namespace"/>
-    <ds:schemaRef ds:uri="http://schemas.microsoft.com/office/infopath/2007/PartnerControls"/>
-    <ds:schemaRef ds:uri="http://purl.org/dc/terms/"/>
-    <ds:schemaRef ds:uri="http://schemas.microsoft.com/office/2006/metadata/properties"/>
-    <ds:schemaRef ds:uri="http://purl.org/dc/dcmitype/"/>
-    <ds:schemaRef ds:uri="0b68316a-df35-4e04-9713-5444a46666bf"/>
-    <ds:schemaRef ds:uri="http://purl.org/dc/elements/1.1/"/>
-    <ds:schemaRef ds:uri="http://schemas.microsoft.com/office/2006/documentManagement/types"/>
-    <ds:schemaRef ds:uri="http://schemas.openxmlformats.org/package/2006/metadata/core-properties"/>
-  </ds:schemaRefs>
-</ds:datastoreItem>
-</file>
-
-<file path=customXml/itemProps4.xml><?xml version="1.0" encoding="utf-8"?>
-<ds:datastoreItem xmlns:ds="http://schemas.openxmlformats.org/officeDocument/2006/customXml" ds:itemID="{5664E055-A264-40E9-A461-832FB5A1D848}">
-  <ds:schemaRefs>
-    <ds:schemaRef ds:uri="http://schemas.openxmlformats.org/officeDocument/2006/bibliography"/>
-  </ds:schemaRefs>
-</ds:datastoreItem>
-</file>
-
-<file path=customXml/itemProps5.xml><?xml version="1.0" encoding="utf-8"?>
-<ds:datastoreItem xmlns:ds="http://schemas.openxmlformats.org/officeDocument/2006/customXml" ds:itemID="{DE486071-E276-442D-A1D6-E0BE04E759C4}">
-  <ds:schemaRefs>
-    <ds:schemaRef ds:uri="http://schemas.microsoft.com/sharepoint/v3/contenttype/forms"/>
-  </ds:schemaRefs>
-</ds:datastoreItem>
 </file>
</xml_diff>